<commit_message>
Add hyperlinks to the Module 1 document for easy access to the repository
</commit_message>
<xml_diff>
--- a/module-1/rozendaal_Module1_2.docx
+++ b/module-1/rozendaal_Module1_2.docx
@@ -4,6 +4,9 @@
   <w:body>
     <w:p>
       <w:r>
+        <w:rPr>
+          <w:noProof/>
+        </w:rPr>
         <w:drawing>
           <wp:inline distT="0" distB="0" distL="0" distR="0" wp14:anchorId="47FD219E" wp14:editId="68D47197">
             <wp:extent cx="4725059" cy="2867425"/>
@@ -41,13 +44,69 @@
         </w:drawing>
       </w:r>
     </w:p>
+    <w:p/>
+    <w:p>
+      <w:r>
+        <w:drawing>
+          <wp:inline distT="0" distB="0" distL="0" distR="0" wp14:anchorId="3907C5C5" wp14:editId="410A9D83">
+            <wp:extent cx="5943600" cy="2453005"/>
+            <wp:effectExtent l="0" t="0" r="0" b="4445"/>
+            <wp:docPr id="530138852" name="Picture 1" descr="A screenshot of a computer&#10;&#10;AI-generated content may be incorrect."/>
+            <wp:cNvGraphicFramePr>
+              <a:graphicFrameLocks xmlns:a="http://schemas.openxmlformats.org/drawingml/2006/main" noChangeAspect="1"/>
+            </wp:cNvGraphicFramePr>
+            <a:graphic xmlns:a="http://schemas.openxmlformats.org/drawingml/2006/main">
+              <a:graphicData uri="http://schemas.openxmlformats.org/drawingml/2006/picture">
+                <pic:pic xmlns:pic="http://schemas.openxmlformats.org/drawingml/2006/picture">
+                  <pic:nvPicPr>
+                    <pic:cNvPr id="530138852" name="Picture 1" descr="A screenshot of a computer&#10;&#10;AI-generated content may be incorrect."/>
+                    <pic:cNvPicPr/>
+                  </pic:nvPicPr>
+                  <pic:blipFill>
+                    <a:blip r:embed="rId7"/>
+                    <a:stretch>
+                      <a:fillRect/>
+                    </a:stretch>
+                  </pic:blipFill>
+                  <pic:spPr>
+                    <a:xfrm>
+                      <a:off x="0" y="0"/>
+                      <a:ext cx="5943600" cy="2453005"/>
+                    </a:xfrm>
+                    <a:prstGeom prst="rect">
+                      <a:avLst/>
+                    </a:prstGeom>
+                  </pic:spPr>
+                </pic:pic>
+              </a:graphicData>
+            </a:graphic>
+          </wp:inline>
+        </w:drawing>
+      </w:r>
+    </w:p>
+    <w:p/>
+    <w:p>
+      <w:hyperlink r:id="rId8" w:history="1">
+        <w:r>
+          <w:rPr>
+            <w:rStyle w:val="Hyperlink"/>
+          </w:rPr>
+          <w:t>Hydroplane72/csd-325: Bellevue csd-325 Advanced Python Class Repo</w:t>
+        </w:r>
+      </w:hyperlink>
+    </w:p>
+    <w:p>
+      <w:r>
+        <w:t>https://github.com/Hydroplane72/csd-325</w:t>
+      </w:r>
+    </w:p>
     <w:sectPr>
-      <w:headerReference w:type="even" r:id="rId7"/>
-      <w:headerReference w:type="default" r:id="rId8"/>
-      <w:footerReference w:type="even" r:id="rId9"/>
-      <w:footerReference w:type="default" r:id="rId10"/>
-      <w:headerReference w:type="first" r:id="rId11"/>
-      <w:footerReference w:type="first" r:id="rId12"/>
+      <w:headerReference w:type="even" r:id="rId9"/>
+      <w:headerReference w:type="default" r:id="rId10"/>
+      <w:footerReference w:type="even" r:id="rId11"/>
+      <w:footerReference w:type="default" r:id="rId12"/>
+      <w:headerReference w:type="first" r:id="rId13"/>
+      <w:footerReference w:type="first" r:id="rId14"/>
       <w:pgSz w:w="12240" w:h="15840"/>
       <w:pgMar w:top="1440" w:right="1440" w:bottom="1440" w:left="1440" w:header="720" w:footer="720" w:gutter="0"/>
       <w:cols w:space="720"/>
@@ -781,7 +840,6 @@
   <w:style w:type="character" w:default="1" w:styleId="DefaultParagraphFont">
     <w:name w:val="Default Paragraph Font"/>
     <w:uiPriority w:val="1"/>
-    <w:semiHidden/>
     <w:unhideWhenUsed/>
   </w:style>
   <w:style w:type="table" w:default="1" w:styleId="TableNormal">
@@ -1138,6 +1196,29 @@
     <w:link w:val="Footer"/>
     <w:uiPriority w:val="99"/>
     <w:rsid w:val="003040DE"/>
+  </w:style>
+  <w:style w:type="character" w:styleId="Hyperlink">
+    <w:name w:val="Hyperlink"/>
+    <w:basedOn w:val="DefaultParagraphFont"/>
+    <w:uiPriority w:val="99"/>
+    <w:unhideWhenUsed/>
+    <w:rsid w:val="008758C3"/>
+    <w:rPr>
+      <w:color w:val="467886" w:themeColor="hyperlink"/>
+      <w:u w:val="single"/>
+    </w:rPr>
+  </w:style>
+  <w:style w:type="character" w:styleId="UnresolvedMention">
+    <w:name w:val="Unresolved Mention"/>
+    <w:basedOn w:val="DefaultParagraphFont"/>
+    <w:uiPriority w:val="99"/>
+    <w:semiHidden/>
+    <w:unhideWhenUsed/>
+    <w:rsid w:val="008758C3"/>
+    <w:rPr>
+      <w:color w:val="605E5C"/>
+      <w:shd w:val="clear" w:color="auto" w:fill="E1DFDD"/>
+    </w:rPr>
   </w:style>
 </w:styles>
 </file>

</xml_diff>

<commit_message>
Did Module 1.3 work wanted
</commit_message>
<xml_diff>
--- a/module-1/rozendaal_Module1_2.docx
+++ b/module-1/rozendaal_Module1_2.docx
@@ -47,6 +47,9 @@
     <w:p/>
     <w:p>
       <w:r>
+        <w:rPr>
+          <w:noProof/>
+        </w:rPr>
         <w:drawing>
           <wp:inline distT="0" distB="0" distL="0" distR="0" wp14:anchorId="3907C5C5" wp14:editId="410A9D83">
             <wp:extent cx="5943600" cy="2453005"/>
@@ -840,6 +843,7 @@
   <w:style w:type="character" w:default="1" w:styleId="DefaultParagraphFont">
     <w:name w:val="Default Paragraph Font"/>
     <w:uiPriority w:val="1"/>
+    <w:semiHidden/>
     <w:unhideWhenUsed/>
   </w:style>
   <w:style w:type="table" w:default="1" w:styleId="TableNormal">

</xml_diff>